<commit_message>
Additional points added to Meeting_Minutes_10042022.docx
</commit_message>
<xml_diff>
--- a/Meeting Minutes/Meeting_Minutes_10042022.docx
+++ b/Meeting Minutes/Meeting_Minutes_10042022.docx
@@ -300,6 +300,68 @@
       <w:r>
         <w:t xml:space="preserve"> be PowerPoint presentation on how the website will look</w:t>
       </w:r>
+      <w:r>
+        <w:t xml:space="preserve"> </w:t>
+      </w:r>
+    </w:p>
+    <w:p>
+      <w:pPr>
+        <w:pStyle w:val="ListParagraph"/>
+        <w:numPr>
+          <w:ilvl w:val="2"/>
+          <w:numId w:val="2"/>
+        </w:numPr>
+      </w:pPr>
+      <w:r>
+        <w:t>Designs may have more time than the simulation, entirely depending on Laskey’s (and possibly Garfield’s) availability.</w:t>
+      </w:r>
+    </w:p>
+    <w:p>
+      <w:pPr>
+        <w:pStyle w:val="ListParagraph"/>
+        <w:numPr>
+          <w:ilvl w:val="2"/>
+          <w:numId w:val="2"/>
+        </w:numPr>
+      </w:pPr>
+      <w:r>
+        <w:t>These will be presented to Laskey as options for her. At least 3 designs, ideally 5, but I understand that it is difficult to come up with ideas</w:t>
+      </w:r>
+    </w:p>
+    <w:p>
+      <w:pPr>
+        <w:pStyle w:val="ListParagraph"/>
+        <w:numPr>
+          <w:ilvl w:val="2"/>
+          <w:numId w:val="2"/>
+        </w:numPr>
+      </w:pPr>
+      <w:r>
+        <w:t xml:space="preserve">Understand that these designs will not be concrete, they will be options on what the webapp will </w:t>
+      </w:r>
+      <w:r>
+        <w:rPr>
+          <w:i/>
+          <w:iCs/>
+        </w:rPr>
+        <w:t>basically</w:t>
+      </w:r>
+      <w:r>
+        <w:t xml:space="preserve"> look like.</w:t>
+      </w:r>
+    </w:p>
+    <w:p>
+      <w:pPr>
+        <w:pStyle w:val="ListParagraph"/>
+        <w:numPr>
+          <w:ilvl w:val="2"/>
+          <w:numId w:val="2"/>
+        </w:numPr>
+      </w:pPr>
+      <w:r>
+        <w:lastRenderedPageBreak/>
+        <w:t xml:space="preserve">Maybe add color schemes, but this isn’t as important as what a design will look like </w:t>
+      </w:r>
     </w:p>
     <w:p>
       <w:pPr>
@@ -311,6 +373,90 @@
       </w:pPr>
       <w:r>
         <w:t>For simulation team this will be like an XML chart, or a user diagram.</w:t>
+      </w:r>
+    </w:p>
+    <w:p>
+      <w:pPr>
+        <w:pStyle w:val="ListParagraph"/>
+        <w:numPr>
+          <w:ilvl w:val="2"/>
+          <w:numId w:val="2"/>
+        </w:numPr>
+      </w:pPr>
+      <w:r>
+        <w:t>Only looking for a high level overview by next Tuesday (10/11/2022)</w:t>
+      </w:r>
+    </w:p>
+    <w:p>
+      <w:pPr>
+        <w:pStyle w:val="ListParagraph"/>
+        <w:numPr>
+          <w:ilvl w:val="3"/>
+          <w:numId w:val="2"/>
+        </w:numPr>
+      </w:pPr>
+      <w:r>
+        <w:t>What systems talk to which elements.</w:t>
+      </w:r>
+    </w:p>
+    <w:p>
+      <w:pPr>
+        <w:pStyle w:val="ListParagraph"/>
+        <w:numPr>
+          <w:ilvl w:val="3"/>
+          <w:numId w:val="2"/>
+        </w:numPr>
+      </w:pPr>
+      <w:r>
+        <w:t>How users interact with the system.</w:t>
+      </w:r>
+    </w:p>
+    <w:p>
+      <w:pPr>
+        <w:pStyle w:val="ListParagraph"/>
+        <w:numPr>
+          <w:ilvl w:val="3"/>
+          <w:numId w:val="2"/>
+        </w:numPr>
+      </w:pPr>
+      <w:r>
+        <w:t>How elements interact with each other.</w:t>
+      </w:r>
+    </w:p>
+    <w:p>
+      <w:pPr>
+        <w:pStyle w:val="ListParagraph"/>
+        <w:numPr>
+          <w:ilvl w:val="0"/>
+          <w:numId w:val="2"/>
+        </w:numPr>
+      </w:pPr>
+      <w:r>
+        <w:t>Goal is to be programming the simulation by next week (week of 10/10/2022), and hopefully start the website, but that is more on the availability of Dr Laskey.</w:t>
+      </w:r>
+    </w:p>
+    <w:p>
+      <w:pPr>
+        <w:pStyle w:val="ListParagraph"/>
+        <w:numPr>
+          <w:ilvl w:val="0"/>
+          <w:numId w:val="2"/>
+        </w:numPr>
+      </w:pPr>
+      <w:r>
+        <w:t>IF WE DO NOT HEAR FROM LASKEY OR GARFIELD REGARDING THE DESIGN, AS A TEAM WE WILL VOTE ON THE DESIGN WE LIKE THE MOST AND THAT WILL BE THE DESIGN WE WILL GO WITH</w:t>
+      </w:r>
+    </w:p>
+    <w:p>
+      <w:pPr>
+        <w:pStyle w:val="ListParagraph"/>
+        <w:numPr>
+          <w:ilvl w:val="1"/>
+          <w:numId w:val="2"/>
+        </w:numPr>
+      </w:pPr>
+      <w:r>
+        <w:t>We are not starting the website any later than 10/18/2022.</w:t>
       </w:r>
     </w:p>
     <w:sectPr>
@@ -448,7 +594,7 @@
         <w:ind w:left="2520" w:hanging="180"/>
       </w:pPr>
     </w:lvl>
-    <w:lvl w:ilvl="3" w:tplc="0409000F" w:tentative="1">
+    <w:lvl w:ilvl="3" w:tplc="0409000F">
       <w:start w:val="1"/>
       <w:numFmt w:val="decimal"/>
       <w:lvlText w:val="%4."/>
@@ -500,6 +646,95 @@
       <w:lvlJc w:val="right"/>
       <w:pPr>
         <w:ind w:left="6840" w:hanging="180"/>
+      </w:pPr>
+    </w:lvl>
+  </w:abstractNum>
+  <w:abstractNum w:abstractNumId="2" w15:restartNumberingAfterBreak="0">
+    <w:nsid w:val="689E4315"/>
+    <w:multiLevelType w:val="hybridMultilevel"/>
+    <w:tmpl w:val="4BE4CF76"/>
+    <w:lvl w:ilvl="0" w:tplc="0409000F">
+      <w:start w:val="1"/>
+      <w:numFmt w:val="decimal"/>
+      <w:lvlText w:val="%1."/>
+      <w:lvlJc w:val="left"/>
+      <w:pPr>
+        <w:ind w:left="720" w:hanging="360"/>
+      </w:pPr>
+      <w:rPr>
+        <w:rFonts w:hint="default"/>
+      </w:rPr>
+    </w:lvl>
+    <w:lvl w:ilvl="1" w:tplc="04090019" w:tentative="1">
+      <w:start w:val="1"/>
+      <w:numFmt w:val="lowerLetter"/>
+      <w:lvlText w:val="%2."/>
+      <w:lvlJc w:val="left"/>
+      <w:pPr>
+        <w:ind w:left="1440" w:hanging="360"/>
+      </w:pPr>
+    </w:lvl>
+    <w:lvl w:ilvl="2" w:tplc="0409001B" w:tentative="1">
+      <w:start w:val="1"/>
+      <w:numFmt w:val="lowerRoman"/>
+      <w:lvlText w:val="%3."/>
+      <w:lvlJc w:val="right"/>
+      <w:pPr>
+        <w:ind w:left="2160" w:hanging="180"/>
+      </w:pPr>
+    </w:lvl>
+    <w:lvl w:ilvl="3" w:tplc="0409000F" w:tentative="1">
+      <w:start w:val="1"/>
+      <w:numFmt w:val="decimal"/>
+      <w:lvlText w:val="%4."/>
+      <w:lvlJc w:val="left"/>
+      <w:pPr>
+        <w:ind w:left="2880" w:hanging="360"/>
+      </w:pPr>
+    </w:lvl>
+    <w:lvl w:ilvl="4" w:tplc="04090019" w:tentative="1">
+      <w:start w:val="1"/>
+      <w:numFmt w:val="lowerLetter"/>
+      <w:lvlText w:val="%5."/>
+      <w:lvlJc w:val="left"/>
+      <w:pPr>
+        <w:ind w:left="3600" w:hanging="360"/>
+      </w:pPr>
+    </w:lvl>
+    <w:lvl w:ilvl="5" w:tplc="0409001B" w:tentative="1">
+      <w:start w:val="1"/>
+      <w:numFmt w:val="lowerRoman"/>
+      <w:lvlText w:val="%6."/>
+      <w:lvlJc w:val="right"/>
+      <w:pPr>
+        <w:ind w:left="4320" w:hanging="180"/>
+      </w:pPr>
+    </w:lvl>
+    <w:lvl w:ilvl="6" w:tplc="0409000F" w:tentative="1">
+      <w:start w:val="1"/>
+      <w:numFmt w:val="decimal"/>
+      <w:lvlText w:val="%7."/>
+      <w:lvlJc w:val="left"/>
+      <w:pPr>
+        <w:ind w:left="5040" w:hanging="360"/>
+      </w:pPr>
+    </w:lvl>
+    <w:lvl w:ilvl="7" w:tplc="04090019" w:tentative="1">
+      <w:start w:val="1"/>
+      <w:numFmt w:val="lowerLetter"/>
+      <w:lvlText w:val="%8."/>
+      <w:lvlJc w:val="left"/>
+      <w:pPr>
+        <w:ind w:left="5760" w:hanging="360"/>
+      </w:pPr>
+    </w:lvl>
+    <w:lvl w:ilvl="8" w:tplc="0409001B" w:tentative="1">
+      <w:start w:val="1"/>
+      <w:numFmt w:val="lowerRoman"/>
+      <w:lvlText w:val="%9."/>
+      <w:lvlJc w:val="right"/>
+      <w:pPr>
+        <w:ind w:left="6480" w:hanging="180"/>
       </w:pPr>
     </w:lvl>
   </w:abstractNum>
@@ -508,6 +743,9 @@
   </w:num>
   <w:num w:numId="2" w16cid:durableId="416631002">
     <w:abstractNumId w:val="1"/>
+  </w:num>
+  <w:num w:numId="3" w16cid:durableId="227418207">
+    <w:abstractNumId w:val="2"/>
   </w:num>
 </w:numbering>
 </file>
@@ -914,7 +1152,6 @@
   <w:style w:type="character" w:default="1" w:styleId="DefaultParagraphFont">
     <w:name w:val="Default Paragraph Font"/>
     <w:uiPriority w:val="1"/>
-    <w:semiHidden/>
     <w:unhideWhenUsed/>
   </w:style>
   <w:style w:type="table" w:default="1" w:styleId="TableNormal">

</xml_diff>